<commit_message>
ADD: Add more info about the topics
</commit_message>
<xml_diff>
--- a/TrabajoConstantesReferencias/Escrito referencias en c++.docx
+++ b/TrabajoConstantesReferencias/Escrito referencias en c++.docx
@@ -11,9 +11,9 @@
           <w:bCs/>
           <w:sz w:val="24"/>
           <w:szCs w:val="24"/>
-        </w:rPr>
-      </w:pPr>
-      <w:proofErr w:type="spellStart"/>
+          <w:lang w:val="es-CO"/>
+        </w:rPr>
+      </w:pPr>
       <w:r>
         <w:rPr>
           <w:rFonts w:ascii="Times New Roman" w:hAnsi="Times New Roman" w:cs="Times New Roman"/>
@@ -21,108 +21,193 @@
           <w:bCs/>
           <w:sz w:val="24"/>
           <w:szCs w:val="24"/>
-        </w:rPr>
-        <w:t>Referencias</w:t>
-      </w:r>
-      <w:proofErr w:type="spellEnd"/>
-      <w:r>
+          <w:lang w:val="es-CO"/>
+        </w:rPr>
+        <w:t>Referencias en C++</w:t>
+      </w:r>
+    </w:p>
+    <w:p>
+      <w:pPr>
+        <w:jc w:val="both"/>
+        <w:rPr>
+          <w:rFonts w:ascii="Times New Roman" w:hAnsi="Times New Roman" w:cs="Times New Roman"/>
+          <w:sz w:val="24"/>
+          <w:szCs w:val="24"/>
+          <w:lang w:val="es-CO"/>
+        </w:rPr>
+      </w:pPr>
+      <w:r>
+        <w:rPr>
+          <w:rFonts w:ascii="Times New Roman" w:hAnsi="Times New Roman" w:cs="Times New Roman"/>
+          <w:sz w:val="24"/>
+          <w:szCs w:val="24"/>
+          <w:lang w:val="es-CO"/>
+        </w:rPr>
+        <w:t>En el lenguaje C++ existen dos implementaciones de referencia: los apuntadores y las referencias. Ambas implementaciones tienen en común que son variables que contienen una dirección de memoria; no obstante, las referencias deben inicializarse en el momento en que se crean, es decir, que no pueden ser inicializadas a un valor arbitrario. Adicionalmente, las referencias no pueden almacenar un valor NULL</w:t>
+      </w:r>
+      <w:r>
+        <w:rPr>
+          <w:rFonts w:ascii="Times New Roman" w:hAnsi="Times New Roman" w:cs="Times New Roman"/>
+          <w:sz w:val="24"/>
+          <w:szCs w:val="24"/>
+          <w:lang w:val="es-CO"/>
+        </w:rPr>
+        <w:t xml:space="preserve"> (</w:t>
+      </w:r>
+      <w:r>
+        <w:rPr>
+          <w:rFonts w:ascii="Times New Roman" w:hAnsi="Times New Roman" w:cs="Times New Roman"/>
+          <w:sz w:val="24"/>
+          <w:szCs w:val="24"/>
+          <w:lang w:val="es-CO"/>
+        </w:rPr>
+        <w:t>a diferencia de los apuntadores que si pueden hacerlo</w:t>
+      </w:r>
+      <w:r>
+        <w:rPr>
+          <w:rFonts w:ascii="Times New Roman" w:hAnsi="Times New Roman" w:cs="Times New Roman"/>
+          <w:sz w:val="24"/>
+          <w:szCs w:val="24"/>
+          <w:lang w:val="es-CO"/>
+        </w:rPr>
+        <w:t>) y tampoco pueden reasignarse a otra variable.</w:t>
+      </w:r>
+    </w:p>
+    <w:p>
+      <w:pPr>
+        <w:jc w:val="both"/>
+        <w:rPr>
+          <w:rFonts w:ascii="Times New Roman" w:hAnsi="Times New Roman" w:cs="Times New Roman"/>
+          <w:sz w:val="24"/>
+          <w:szCs w:val="24"/>
+          <w:lang w:val="es-CO"/>
+        </w:rPr>
+      </w:pPr>
+      <w:r>
+        <w:rPr>
+          <w:rFonts w:ascii="Times New Roman" w:hAnsi="Times New Roman" w:cs="Times New Roman"/>
+          <w:sz w:val="24"/>
+          <w:szCs w:val="24"/>
+          <w:lang w:val="es-CO"/>
+        </w:rPr>
+        <w:t>Así, las referencias se pueden ver como una forma de darle un alias a una variable que está previamente definida, y se busca, mediante este alias, realizarle modificaciones a dicha variable.</w:t>
+      </w:r>
+    </w:p>
+    <w:p>
+      <w:pPr>
+        <w:jc w:val="both"/>
+        <w:rPr>
+          <w:rFonts w:ascii="Times New Roman" w:hAnsi="Times New Roman" w:cs="Times New Roman"/>
+          <w:sz w:val="24"/>
+          <w:szCs w:val="24"/>
+        </w:rPr>
+      </w:pPr>
+      <w:r>
+        <w:rPr>
+          <w:rFonts w:ascii="Times New Roman" w:hAnsi="Times New Roman" w:cs="Times New Roman"/>
+          <w:sz w:val="24"/>
+          <w:szCs w:val="24"/>
+          <w:lang w:val="es-CO"/>
+        </w:rPr>
+        <w:t xml:space="preserve">A </w:t>
+      </w:r>
+      <w:r>
+        <w:rPr>
+          <w:rFonts w:ascii="Times New Roman" w:hAnsi="Times New Roman" w:cs="Times New Roman"/>
+          <w:sz w:val="24"/>
+          <w:szCs w:val="24"/>
+          <w:lang w:val="es-CO"/>
+        </w:rPr>
+        <w:t>continuación,</w:t>
+      </w:r>
+      <w:r>
+        <w:rPr>
+          <w:rFonts w:ascii="Times New Roman" w:hAnsi="Times New Roman" w:cs="Times New Roman"/>
+          <w:sz w:val="24"/>
+          <w:szCs w:val="24"/>
+          <w:lang w:val="es-CO"/>
+        </w:rPr>
+        <w:t xml:space="preserve"> se muestra un ejemplo del uso de referencias:</w:t>
+      </w:r>
+    </w:p>
+    <w:p>
+      <w:pPr>
+        <w:jc w:val="center"/>
+        <w:rPr>
+          <w:rFonts w:ascii="Times New Roman" w:hAnsi="Times New Roman" w:cs="Times New Roman"/>
+          <w:sz w:val="24"/>
+          <w:szCs w:val="24"/>
+        </w:rPr>
+      </w:pPr>
+      <w:r>
+        <w:rPr>
+          <w:rFonts w:ascii="Times New Roman" w:hAnsi="Times New Roman" w:cs="Times New Roman"/>
+          <w:sz w:val="24"/>
+          <w:szCs w:val="24"/>
+        </w:rPr>
+        <w:drawing>
+          <wp:inline distT="0" distB="0" distL="0" distR="0" wp14:anchorId="3E1D7BD9" wp14:editId="0C251B3D">
+            <wp:extent cx="2629128" cy="1005927"/>
+            <wp:effectExtent l="0" t="0" r="0" b="3810"/>
+            <wp:docPr id="1" name="Picture 1" descr="Graphical user interface, text, chat or text message&#10;&#10;Description automatically generated"/>
+            <wp:cNvGraphicFramePr>
+              <a:graphicFrameLocks xmlns:a="http://schemas.openxmlformats.org/drawingml/2006/main" noChangeAspect="1"/>
+            </wp:cNvGraphicFramePr>
+            <a:graphic xmlns:a="http://schemas.openxmlformats.org/drawingml/2006/main">
+              <a:graphicData uri="http://schemas.openxmlformats.org/drawingml/2006/picture">
+                <pic:pic xmlns:pic="http://schemas.openxmlformats.org/drawingml/2006/picture">
+                  <pic:nvPicPr>
+                    <pic:cNvPr id="1" name="Picture 1" descr="Graphical user interface, text, chat or text message&#10;&#10;Description automatically generated"/>
+                    <pic:cNvPicPr/>
+                  </pic:nvPicPr>
+                  <pic:blipFill>
+                    <a:blip r:embed="rId5"/>
+                    <a:stretch>
+                      <a:fillRect/>
+                    </a:stretch>
+                  </pic:blipFill>
+                  <pic:spPr>
+                    <a:xfrm>
+                      <a:off x="0" y="0"/>
+                      <a:ext cx="2629128" cy="1005927"/>
+                    </a:xfrm>
+                    <a:prstGeom prst="rect">
+                      <a:avLst/>
+                    </a:prstGeom>
+                  </pic:spPr>
+                </pic:pic>
+              </a:graphicData>
+            </a:graphic>
+          </wp:inline>
+        </w:drawing>
+      </w:r>
+    </w:p>
+    <w:p>
+      <w:pPr>
+        <w:jc w:val="center"/>
         <w:rPr>
           <w:rFonts w:ascii="Times New Roman" w:hAnsi="Times New Roman" w:cs="Times New Roman"/>
           <w:b/>
           <w:bCs/>
-          <w:sz w:val="24"/>
-          <w:szCs w:val="24"/>
-        </w:rPr>
-        <w:t xml:space="preserve"> </w:t>
-      </w:r>
-      <w:proofErr w:type="spellStart"/>
+          <w:i/>
+          <w:iCs/>
+          <w:sz w:val="24"/>
+          <w:szCs w:val="24"/>
+          <w:lang w:val="es-CO"/>
+        </w:rPr>
+      </w:pPr>
       <w:r>
         <w:rPr>
           <w:rFonts w:ascii="Times New Roman" w:hAnsi="Times New Roman" w:cs="Times New Roman"/>
           <w:b/>
           <w:bCs/>
-          <w:sz w:val="24"/>
-          <w:szCs w:val="24"/>
-        </w:rPr>
-        <w:t>en</w:t>
-      </w:r>
-      <w:proofErr w:type="spellEnd"/>
-      <w:r>
-        <w:rPr>
-          <w:rFonts w:ascii="Times New Roman" w:hAnsi="Times New Roman" w:cs="Times New Roman"/>
-          <w:b/>
-          <w:bCs/>
-          <w:sz w:val="24"/>
-          <w:szCs w:val="24"/>
-        </w:rPr>
-        <w:t xml:space="preserve"> C++</w:t>
-      </w:r>
-    </w:p>
-    <w:p>
-      <w:pPr>
-        <w:jc w:val="both"/>
-        <w:rPr>
-          <w:rFonts w:ascii="Times New Roman" w:hAnsi="Times New Roman" w:cs="Times New Roman"/>
-          <w:sz w:val="24"/>
-          <w:szCs w:val="24"/>
-          <w:lang w:val="es-CO"/>
-        </w:rPr>
-      </w:pPr>
-      <w:r>
-        <w:rPr>
-          <w:rFonts w:ascii="Times New Roman" w:hAnsi="Times New Roman" w:cs="Times New Roman"/>
-          <w:sz w:val="24"/>
-          <w:szCs w:val="24"/>
-          <w:lang w:val="es-CO"/>
-        </w:rPr>
-        <w:t>En el lenguaje C++ existen dos implementaciones de referencia: los apuntadores y las referencias. Ambas implementaciones tienen en común que son variables que contienen una dirección de memoria; no obstante, las referencias deben inicializarse en el momento en que se crean, es decir, que no pueden ser inicializadas a un valor arbitrario. Adicionalmente, las referencias no pueden almacenar un valor NULL</w:t>
-      </w:r>
-      <w:r>
-        <w:rPr>
-          <w:rFonts w:ascii="Times New Roman" w:hAnsi="Times New Roman" w:cs="Times New Roman"/>
-          <w:sz w:val="24"/>
-          <w:szCs w:val="24"/>
-          <w:lang w:val="es-CO"/>
-        </w:rPr>
-        <w:t xml:space="preserve"> (</w:t>
-      </w:r>
-      <w:r>
-        <w:rPr>
-          <w:rFonts w:ascii="Times New Roman" w:hAnsi="Times New Roman" w:cs="Times New Roman"/>
-          <w:sz w:val="24"/>
-          <w:szCs w:val="24"/>
-          <w:lang w:val="es-CO"/>
-        </w:rPr>
-        <w:t>a diferencia de los apuntadores que si pueden hacerlo</w:t>
-      </w:r>
-      <w:r>
-        <w:rPr>
-          <w:rFonts w:ascii="Times New Roman" w:hAnsi="Times New Roman" w:cs="Times New Roman"/>
-          <w:sz w:val="24"/>
-          <w:szCs w:val="24"/>
-          <w:lang w:val="es-CO"/>
-        </w:rPr>
-        <w:t>) y tampoco pueden reasignarse a otra variable.</w:t>
-      </w:r>
-    </w:p>
-    <w:p>
-      <w:pPr>
-        <w:jc w:val="both"/>
-        <w:rPr>
-          <w:rFonts w:ascii="Times New Roman" w:hAnsi="Times New Roman" w:cs="Times New Roman"/>
-          <w:sz w:val="24"/>
-          <w:szCs w:val="24"/>
-          <w:lang w:val="es-CO"/>
-        </w:rPr>
-      </w:pPr>
-      <w:r>
-        <w:rPr>
-          <w:rFonts w:ascii="Times New Roman" w:hAnsi="Times New Roman" w:cs="Times New Roman"/>
-          <w:sz w:val="24"/>
-          <w:szCs w:val="24"/>
-          <w:lang w:val="es-CO"/>
-        </w:rPr>
-        <w:t>Así, las referencias se pueden ver como una forma de darle un alias a una variable que está previamente definida, y se busca, mediante este alias, realizarle modificaciones a dicha variable.</w:t>
+          <w:i/>
+          <w:iCs/>
+          <w:sz w:val="24"/>
+          <w:szCs w:val="24"/>
+          <w:lang w:val="es-CO"/>
+        </w:rPr>
+        <w:t>Figura 1: Ejemplo de referencias en C++</w:t>
       </w:r>
     </w:p>
     <w:p>
@@ -506,13 +591,82 @@
         <w:jc w:val="both"/>
         <w:rPr>
           <w:rFonts w:ascii="Times New Roman" w:hAnsi="Times New Roman" w:cs="Times New Roman"/>
-          <w:b/>
-          <w:bCs/>
-          <w:sz w:val="24"/>
-          <w:szCs w:val="24"/>
-          <w:lang w:val="es-CO"/>
-        </w:rPr>
-      </w:pPr>
+          <w:sz w:val="24"/>
+          <w:szCs w:val="24"/>
+          <w:lang w:val="es-CO"/>
+        </w:rPr>
+      </w:pPr>
+      <w:r>
+        <w:rPr>
+          <w:rFonts w:ascii="Times New Roman" w:hAnsi="Times New Roman" w:cs="Times New Roman"/>
+          <w:sz w:val="24"/>
+          <w:szCs w:val="24"/>
+          <w:lang w:val="es-CO"/>
+        </w:rPr>
+        <w:t xml:space="preserve">Igualmente, </w:t>
+      </w:r>
+      <w:proofErr w:type="spellStart"/>
+      <w:r>
+        <w:rPr>
+          <w:rFonts w:ascii="Times New Roman" w:hAnsi="Times New Roman" w:cs="Times New Roman"/>
+          <w:i/>
+          <w:iCs/>
+          <w:sz w:val="24"/>
+          <w:szCs w:val="24"/>
+          <w:lang w:val="es-CO"/>
+        </w:rPr>
+        <w:t>const</w:t>
+      </w:r>
+      <w:proofErr w:type="spellEnd"/>
+      <w:r>
+        <w:rPr>
+          <w:rFonts w:ascii="Times New Roman" w:hAnsi="Times New Roman" w:cs="Times New Roman"/>
+          <w:i/>
+          <w:iCs/>
+          <w:sz w:val="24"/>
+          <w:szCs w:val="24"/>
+          <w:lang w:val="es-CO"/>
+        </w:rPr>
+        <w:t xml:space="preserve"> </w:t>
+      </w:r>
+      <w:r>
+        <w:rPr>
+          <w:rFonts w:ascii="Times New Roman" w:hAnsi="Times New Roman" w:cs="Times New Roman"/>
+          <w:sz w:val="24"/>
+          <w:szCs w:val="24"/>
+          <w:lang w:val="es-CO"/>
+        </w:rPr>
+        <w:t>se</w:t>
+      </w:r>
+      <w:r>
+        <w:rPr>
+          <w:rFonts w:ascii="Times New Roman" w:hAnsi="Times New Roman" w:cs="Times New Roman"/>
+          <w:sz w:val="24"/>
+          <w:szCs w:val="24"/>
+          <w:lang w:val="es-CO"/>
+        </w:rPr>
+        <w:t xml:space="preserve"> puede utilizar dentro de un método </w:t>
+      </w:r>
+      <w:proofErr w:type="spellStart"/>
+      <w:r>
+        <w:rPr>
+          <w:rFonts w:ascii="Times New Roman" w:hAnsi="Times New Roman" w:cs="Times New Roman"/>
+          <w:sz w:val="24"/>
+          <w:szCs w:val="24"/>
+          <w:lang w:val="es-CO"/>
+        </w:rPr>
+        <w:t>get</w:t>
+      </w:r>
+      <w:proofErr w:type="spellEnd"/>
+      <w:r>
+        <w:rPr>
+          <w:rFonts w:ascii="Times New Roman" w:hAnsi="Times New Roman" w:cs="Times New Roman"/>
+          <w:sz w:val="24"/>
+          <w:szCs w:val="24"/>
+          <w:lang w:val="es-CO"/>
+        </w:rPr>
+        <w:t xml:space="preserve"> de una clase, de tal manera que no se puede modificar un atributo de la instancia de dicha clase. </w:t>
+      </w:r>
     </w:p>
     <w:p>
       <w:pPr>
@@ -553,7 +707,7 @@
           <w:lang w:val="es-CO"/>
         </w:rPr>
       </w:pPr>
-      <w:hyperlink r:id="rId5" w:history="1">
+      <w:hyperlink r:id="rId6" w:history="1">
         <w:r>
           <w:rPr>
             <w:rStyle w:val="Hyperlink"/>
@@ -587,15 +741,17 @@
           <w:rFonts w:ascii="Times New Roman" w:hAnsi="Times New Roman" w:cs="Times New Roman"/>
           <w:sz w:val="24"/>
           <w:szCs w:val="24"/>
-        </w:rPr>
-      </w:pPr>
-      <w:hyperlink r:id="rId6" w:history="1">
+          <w:lang w:val="es-CO"/>
+        </w:rPr>
+      </w:pPr>
+      <w:hyperlink r:id="rId7" w:anchor=":~:text=Las%20referencias%20son%20variables%20que,los%20operadores%20unarios%20*%20%C3%B3%20%26" w:history="1">
         <w:r>
           <w:rPr>
             <w:rStyle w:val="Hyperlink"/>
             <w:rFonts w:ascii="Times New Roman" w:hAnsi="Times New Roman" w:cs="Times New Roman"/>
             <w:sz w:val="24"/>
             <w:szCs w:val="24"/>
+            <w:lang w:val="es-CO"/>
           </w:rPr>
           <w:t>https://www.forcode.es/lenguaje/net-categoria/c-punteros-v-referencias/#:~:text=Las%20referencias%20son%20variables%20que,los%20operadores%20unarios%20*%20%C3%B3%20%26</w:t>
         </w:r>
@@ -605,16 +761,9 @@
           <w:rFonts w:ascii="Times New Roman" w:hAnsi="Times New Roman" w:cs="Times New Roman"/>
           <w:sz w:val="24"/>
           <w:szCs w:val="24"/>
-        </w:rPr>
-        <w:t>.</w:t>
-      </w:r>
-      <w:r>
-        <w:rPr>
-          <w:rFonts w:ascii="Times New Roman" w:hAnsi="Times New Roman" w:cs="Times New Roman"/>
-          <w:sz w:val="24"/>
-          <w:szCs w:val="24"/>
-        </w:rPr>
-        <w:t xml:space="preserve">  </w:t>
+          <w:lang w:val="es-CO"/>
+        </w:rPr>
+        <w:t xml:space="preserve">.  </w:t>
       </w:r>
     </w:p>
     <w:p>
@@ -625,19 +774,26 @@
           <w:numId w:val="2"/>
         </w:numPr>
         <w:jc w:val="both"/>
-      </w:pPr>
-      <w:hyperlink r:id="rId7" w:history="1">
+        <w:rPr>
+          <w:lang w:val="es-CO"/>
+        </w:rPr>
+      </w:pPr>
+      <w:hyperlink r:id="rId8" w:history="1">
         <w:r>
           <w:rPr>
             <w:rStyle w:val="Hyperlink"/>
             <w:rFonts w:ascii="Times New Roman" w:hAnsi="Times New Roman" w:cs="Times New Roman"/>
             <w:sz w:val="24"/>
             <w:szCs w:val="24"/>
+            <w:lang w:val="es-CO"/>
           </w:rPr>
           <w:t>https://docs.microsoft.com/es-es/cpp/cpp/references-cpp?view=msvc-170</w:t>
         </w:r>
       </w:hyperlink>
       <w:r>
+        <w:rPr>
+          <w:lang w:val="es-CO"/>
+        </w:rPr>
         <w:t xml:space="preserve"> </w:t>
       </w:r>
     </w:p>
@@ -1011,6 +1167,7 @@
     <w:lsdException w:name="HTML Sample" w:semiHidden="1" w:unhideWhenUsed="1"/>
     <w:lsdException w:name="HTML Typewriter" w:semiHidden="1" w:unhideWhenUsed="1"/>
     <w:lsdException w:name="HTML Variable" w:semiHidden="1" w:unhideWhenUsed="1"/>
+    <w:lsdException w:name="Normal Table" w:semiHidden="1" w:unhideWhenUsed="1"/>
     <w:lsdException w:name="annotation subject" w:semiHidden="1" w:unhideWhenUsed="1"/>
     <w:lsdException w:name="No List" w:semiHidden="1" w:unhideWhenUsed="1"/>
     <w:lsdException w:name="Outline List 1" w:semiHidden="1" w:unhideWhenUsed="1"/>
@@ -1057,8 +1214,10 @@
     <w:lsdException w:name="Table Subtle 2" w:semiHidden="1" w:unhideWhenUsed="1"/>
     <w:lsdException w:name="Table Web 1" w:semiHidden="1" w:unhideWhenUsed="1"/>
     <w:lsdException w:name="Table Web 2" w:semiHidden="1" w:unhideWhenUsed="1"/>
+    <w:lsdException w:name="Table Web 3" w:semiHidden="1" w:unhideWhenUsed="1"/>
     <w:lsdException w:name="Balloon Text" w:semiHidden="1" w:unhideWhenUsed="1"/>
     <w:lsdException w:name="Table Grid" w:uiPriority="39"/>
+    <w:lsdException w:name="Table Theme" w:semiHidden="1" w:unhideWhenUsed="1"/>
     <w:lsdException w:name="Placeholder Text" w:semiHidden="1"/>
     <w:lsdException w:name="No Spacing" w:uiPriority="1" w:qFormat="1"/>
     <w:lsdException w:name="Light Shading" w:uiPriority="60"/>
@@ -1287,6 +1446,7 @@
   <w:style w:type="character" w:default="1" w:styleId="DefaultParagraphFont">
     <w:name w:val="Default Paragraph Font"/>
     <w:uiPriority w:val="1"/>
+    <w:semiHidden/>
     <w:unhideWhenUsed/>
   </w:style>
   <w:style w:type="table" w:default="1" w:styleId="TableNormal">

</xml_diff>

<commit_message>
ADD: Add text for explaining references
</commit_message>
<xml_diff>
--- a/TrabajoConstantesReferencias/Escrito referencias en c++.docx
+++ b/TrabajoConstantesReferencias/Escrito referencias en c++.docx
@@ -100,6 +100,7 @@
           <w:rFonts w:ascii="Times New Roman" w:hAnsi="Times New Roman" w:cs="Times New Roman"/>
           <w:sz w:val="24"/>
           <w:szCs w:val="24"/>
+          <w:lang w:val="es-CO"/>
         </w:rPr>
       </w:pPr>
       <w:r>
@@ -142,6 +143,7 @@
       <w:r>
         <w:rPr>
           <w:rFonts w:ascii="Times New Roman" w:hAnsi="Times New Roman" w:cs="Times New Roman"/>
+          <w:noProof/>
           <w:sz w:val="24"/>
           <w:szCs w:val="24"/>
         </w:rPr>
@@ -707,6 +709,97 @@
           <w:lang w:val="es-CO"/>
         </w:rPr>
       </w:pPr>
+      <w:proofErr w:type="spellStart"/>
+      <w:r>
+        <w:rPr>
+          <w:rFonts w:ascii="Times New Roman" w:hAnsi="Times New Roman" w:cs="Times New Roman"/>
+          <w:sz w:val="24"/>
+          <w:szCs w:val="24"/>
+          <w:lang w:val="es-CO"/>
+        </w:rPr>
+        <w:t>Coding</w:t>
+      </w:r>
+      <w:proofErr w:type="spellEnd"/>
+      <w:r>
+        <w:rPr>
+          <w:rFonts w:ascii="Times New Roman" w:hAnsi="Times New Roman" w:cs="Times New Roman"/>
+          <w:sz w:val="24"/>
+          <w:szCs w:val="24"/>
+          <w:lang w:val="es-CO"/>
+        </w:rPr>
+        <w:t xml:space="preserve"> </w:t>
+      </w:r>
+      <w:proofErr w:type="spellStart"/>
+      <w:r>
+        <w:rPr>
+          <w:rFonts w:ascii="Times New Roman" w:hAnsi="Times New Roman" w:cs="Times New Roman"/>
+          <w:sz w:val="24"/>
+          <w:szCs w:val="24"/>
+          <w:lang w:val="es-CO"/>
+        </w:rPr>
+        <w:t>or</w:t>
+      </w:r>
+      <w:proofErr w:type="spellEnd"/>
+      <w:r>
+        <w:rPr>
+          <w:rFonts w:ascii="Times New Roman" w:hAnsi="Times New Roman" w:cs="Times New Roman"/>
+          <w:sz w:val="24"/>
+          <w:szCs w:val="24"/>
+          <w:lang w:val="es-CO"/>
+        </w:rPr>
+        <w:t xml:space="preserve"> </w:t>
+      </w:r>
+      <w:proofErr w:type="spellStart"/>
+      <w:r>
+        <w:rPr>
+          <w:rFonts w:ascii="Times New Roman" w:hAnsi="Times New Roman" w:cs="Times New Roman"/>
+          <w:sz w:val="24"/>
+          <w:szCs w:val="24"/>
+          <w:lang w:val="es-CO"/>
+        </w:rPr>
+        <w:t>not</w:t>
+      </w:r>
+      <w:proofErr w:type="spellEnd"/>
+      <w:r>
+        <w:rPr>
+          <w:rFonts w:ascii="Times New Roman" w:hAnsi="Times New Roman" w:cs="Times New Roman"/>
+          <w:sz w:val="24"/>
+          <w:szCs w:val="24"/>
+          <w:lang w:val="es-CO"/>
+        </w:rPr>
+        <w:t xml:space="preserve">. 2022. </w:t>
+      </w:r>
+      <w:r>
+        <w:rPr>
+          <w:rFonts w:ascii="Times New Roman" w:hAnsi="Times New Roman" w:cs="Times New Roman"/>
+          <w:i/>
+          <w:iCs/>
+          <w:sz w:val="24"/>
+          <w:szCs w:val="24"/>
+          <w:lang w:val="es-CO"/>
+        </w:rPr>
+        <w:t>¿Cuándo se utiliza «paso por referencia» y cuándo «paso por valor</w:t>
+      </w:r>
+      <w:r>
+        <w:rPr>
+          <w:rFonts w:ascii="Times New Roman" w:hAnsi="Times New Roman" w:cs="Times New Roman"/>
+          <w:i/>
+          <w:iCs/>
+          <w:sz w:val="24"/>
+          <w:szCs w:val="24"/>
+          <w:lang w:val="es-CO"/>
+        </w:rPr>
+        <w:t>»?</w:t>
+      </w:r>
+      <w:r>
+        <w:rPr>
+          <w:rFonts w:ascii="Times New Roman" w:hAnsi="Times New Roman" w:cs="Times New Roman"/>
+          <w:sz w:val="24"/>
+          <w:szCs w:val="24"/>
+          <w:lang w:val="es-CO"/>
+        </w:rPr>
+        <w:t xml:space="preserve"> Tomado de: </w:t>
+      </w:r>
       <w:hyperlink r:id="rId6" w:history="1">
         <w:r>
           <w:rPr>
@@ -716,35 +809,8 @@
             <w:szCs w:val="24"/>
             <w:lang w:val="es-CO"/>
           </w:rPr>
-          <w:t>https://codingornot.com/cuando-se-utiliza-paso-por-referencia-y-cuando-paso-por-valor</w:t>
+          <w:t>https://codingornot</w:t>
         </w:r>
-      </w:hyperlink>
-      <w:r>
-        <w:rPr>
-          <w:rFonts w:ascii="Times New Roman" w:hAnsi="Times New Roman" w:cs="Times New Roman"/>
-          <w:sz w:val="24"/>
-          <w:szCs w:val="24"/>
-          <w:lang w:val="es-CO"/>
-        </w:rPr>
-        <w:t xml:space="preserve"> </w:t>
-      </w:r>
-    </w:p>
-    <w:p>
-      <w:pPr>
-        <w:pStyle w:val="ListParagraph"/>
-        <w:numPr>
-          <w:ilvl w:val="0"/>
-          <w:numId w:val="2"/>
-        </w:numPr>
-        <w:jc w:val="both"/>
-        <w:rPr>
-          <w:rFonts w:ascii="Times New Roman" w:hAnsi="Times New Roman" w:cs="Times New Roman"/>
-          <w:sz w:val="24"/>
-          <w:szCs w:val="24"/>
-          <w:lang w:val="es-CO"/>
-        </w:rPr>
-      </w:pPr>
-      <w:hyperlink r:id="rId7" w:anchor=":~:text=Las%20referencias%20son%20variables%20que,los%20operadores%20unarios%20*%20%C3%B3%20%26" w:history="1">
         <w:r>
           <w:rPr>
             <w:rStyle w:val="Hyperlink"/>
@@ -753,7 +819,17 @@
             <w:szCs w:val="24"/>
             <w:lang w:val="es-CO"/>
           </w:rPr>
-          <w:t>https://www.forcode.es/lenguaje/net-categoria/c-punteros-v-referencias/#:~:text=Las%20referencias%20son%20variables%20que,los%20operadores%20unarios%20*%20%C3%B3%20%26</w:t>
+          <w:t>.</w:t>
+        </w:r>
+        <w:r>
+          <w:rPr>
+            <w:rStyle w:val="Hyperlink"/>
+            <w:rFonts w:ascii="Times New Roman" w:hAnsi="Times New Roman" w:cs="Times New Roman"/>
+            <w:sz w:val="24"/>
+            <w:szCs w:val="24"/>
+            <w:lang w:val="es-CO"/>
+          </w:rPr>
+          <w:t>com/cuando-se-utiliza-paso-por-referencia-y-cuando-paso-por-valor</w:t>
         </w:r>
       </w:hyperlink>
       <w:r>
@@ -763,7 +839,7 @@
           <w:szCs w:val="24"/>
           <w:lang w:val="es-CO"/>
         </w:rPr>
-        <w:t xml:space="preserve">.  </w:t>
+        <w:t xml:space="preserve"> </w:t>
       </w:r>
     </w:p>
     <w:p>
@@ -775,9 +851,178 @@
         </w:numPr>
         <w:jc w:val="both"/>
         <w:rPr>
-          <w:lang w:val="es-CO"/>
-        </w:rPr>
-      </w:pPr>
+          <w:rFonts w:ascii="Times New Roman" w:hAnsi="Times New Roman" w:cs="Times New Roman"/>
+          <w:sz w:val="24"/>
+          <w:szCs w:val="24"/>
+          <w:lang w:val="es-CO"/>
+        </w:rPr>
+      </w:pPr>
+      <w:proofErr w:type="spellStart"/>
+      <w:r>
+        <w:rPr>
+          <w:rFonts w:ascii="Times New Roman" w:hAnsi="Times New Roman" w:cs="Times New Roman"/>
+          <w:sz w:val="24"/>
+          <w:szCs w:val="24"/>
+          <w:lang w:val="es-CO"/>
+        </w:rPr>
+        <w:t>forCode</w:t>
+      </w:r>
+      <w:proofErr w:type="spellEnd"/>
+      <w:r>
+        <w:rPr>
+          <w:rFonts w:ascii="Times New Roman" w:hAnsi="Times New Roman" w:cs="Times New Roman"/>
+          <w:sz w:val="24"/>
+          <w:szCs w:val="24"/>
+          <w:lang w:val="es-CO"/>
+        </w:rPr>
+        <w:t>.</w:t>
+      </w:r>
+      <w:r>
+        <w:rPr>
+          <w:rFonts w:ascii="Times New Roman" w:hAnsi="Times New Roman" w:cs="Times New Roman"/>
+          <w:sz w:val="24"/>
+          <w:szCs w:val="24"/>
+          <w:lang w:val="es-CO"/>
+        </w:rPr>
+        <w:t xml:space="preserve"> 2022. </w:t>
+      </w:r>
+      <w:r>
+        <w:rPr>
+          <w:rFonts w:ascii="Times New Roman" w:hAnsi="Times New Roman" w:cs="Times New Roman"/>
+          <w:i/>
+          <w:iCs/>
+          <w:sz w:val="24"/>
+          <w:szCs w:val="24"/>
+          <w:lang w:val="es-CO"/>
+        </w:rPr>
+        <w:t xml:space="preserve">C++ Punteros V: Referencias. </w:t>
+      </w:r>
+      <w:r>
+        <w:rPr>
+          <w:rFonts w:ascii="Times New Roman" w:hAnsi="Times New Roman" w:cs="Times New Roman"/>
+          <w:sz w:val="24"/>
+          <w:szCs w:val="24"/>
+          <w:lang w:val="es-CO"/>
+        </w:rPr>
+        <w:t xml:space="preserve">Tomado de: </w:t>
+      </w:r>
+      <w:hyperlink r:id="rId7" w:history="1">
+        <w:r>
+          <w:rPr>
+            <w:rStyle w:val="Hyperlink"/>
+            <w:rFonts w:ascii="Times New Roman" w:hAnsi="Times New Roman" w:cs="Times New Roman"/>
+            <w:sz w:val="24"/>
+            <w:szCs w:val="24"/>
+            <w:lang w:val="es-CO"/>
+          </w:rPr>
+          <w:t>https://www</w:t>
+        </w:r>
+        <w:r>
+          <w:rPr>
+            <w:rStyle w:val="Hyperlink"/>
+            <w:rFonts w:ascii="Times New Roman" w:hAnsi="Times New Roman" w:cs="Times New Roman"/>
+            <w:sz w:val="24"/>
+            <w:szCs w:val="24"/>
+            <w:lang w:val="es-CO"/>
+          </w:rPr>
+          <w:t>.</w:t>
+        </w:r>
+        <w:r>
+          <w:rPr>
+            <w:rStyle w:val="Hyperlink"/>
+            <w:rFonts w:ascii="Times New Roman" w:hAnsi="Times New Roman" w:cs="Times New Roman"/>
+            <w:sz w:val="24"/>
+            <w:szCs w:val="24"/>
+            <w:lang w:val="es-CO"/>
+          </w:rPr>
+          <w:t>forcode.es/lenguaje/net-categoria/c-punteros-v-</w:t>
+        </w:r>
+        <w:r>
+          <w:rPr>
+            <w:rStyle w:val="Hyperlink"/>
+            <w:rFonts w:ascii="Times New Roman" w:hAnsi="Times New Roman" w:cs="Times New Roman"/>
+            <w:sz w:val="24"/>
+            <w:szCs w:val="24"/>
+            <w:lang w:val="es-CO"/>
+          </w:rPr>
+          <w:lastRenderedPageBreak/>
+          <w:t>referencias/#:~:text=Las%20referencias%20son%20variables%20que,los%20operadores%20unarios%20*%20%C3%B3%20%26</w:t>
+        </w:r>
+      </w:hyperlink>
+      <w:r>
+        <w:rPr>
+          <w:rFonts w:ascii="Times New Roman" w:hAnsi="Times New Roman" w:cs="Times New Roman"/>
+          <w:sz w:val="24"/>
+          <w:szCs w:val="24"/>
+          <w:lang w:val="es-CO"/>
+        </w:rPr>
+        <w:t xml:space="preserve">.  </w:t>
+      </w:r>
+    </w:p>
+    <w:p>
+      <w:pPr>
+        <w:pStyle w:val="ListParagraph"/>
+        <w:numPr>
+          <w:ilvl w:val="0"/>
+          <w:numId w:val="2"/>
+        </w:numPr>
+        <w:jc w:val="both"/>
+        <w:rPr>
+          <w:rFonts w:ascii="Times New Roman" w:hAnsi="Times New Roman" w:cs="Times New Roman"/>
+          <w:sz w:val="24"/>
+          <w:szCs w:val="24"/>
+          <w:lang w:val="es-CO"/>
+        </w:rPr>
+      </w:pPr>
+      <w:r>
+        <w:rPr>
+          <w:rFonts w:ascii="Times New Roman" w:hAnsi="Times New Roman" w:cs="Times New Roman"/>
+          <w:sz w:val="24"/>
+          <w:szCs w:val="24"/>
+          <w:lang w:val="it-IT"/>
+        </w:rPr>
+        <w:t xml:space="preserve">Microsoft </w:t>
+      </w:r>
+      <w:proofErr w:type="spellStart"/>
+      <w:r>
+        <w:rPr>
+          <w:rFonts w:ascii="Times New Roman" w:hAnsi="Times New Roman" w:cs="Times New Roman"/>
+          <w:sz w:val="24"/>
+          <w:szCs w:val="24"/>
+          <w:lang w:val="it-IT"/>
+        </w:rPr>
+        <w:t>Docs</w:t>
+      </w:r>
+      <w:proofErr w:type="spellEnd"/>
+      <w:r>
+        <w:rPr>
+          <w:rFonts w:ascii="Times New Roman" w:hAnsi="Times New Roman" w:cs="Times New Roman"/>
+          <w:sz w:val="24"/>
+          <w:szCs w:val="24"/>
+          <w:lang w:val="it-IT"/>
+        </w:rPr>
+        <w:t xml:space="preserve">. 2022. </w:t>
+      </w:r>
+      <w:r>
+        <w:rPr>
+          <w:rFonts w:ascii="Times New Roman" w:hAnsi="Times New Roman" w:cs="Times New Roman"/>
+          <w:i/>
+          <w:iCs/>
+          <w:sz w:val="24"/>
+          <w:szCs w:val="24"/>
+          <w:lang w:val="es-CO"/>
+        </w:rPr>
+        <w:t xml:space="preserve">Referencias C++. </w:t>
+      </w:r>
+      <w:r>
+        <w:rPr>
+          <w:rFonts w:ascii="Times New Roman" w:hAnsi="Times New Roman" w:cs="Times New Roman"/>
+          <w:sz w:val="24"/>
+          <w:szCs w:val="24"/>
+          <w:lang w:val="es-CO"/>
+        </w:rPr>
+        <w:t xml:space="preserve">Tomado de: </w:t>
+      </w:r>
       <w:hyperlink r:id="rId8" w:history="1">
         <w:r>
           <w:rPr>
@@ -787,11 +1032,34 @@
             <w:szCs w:val="24"/>
             <w:lang w:val="es-CO"/>
           </w:rPr>
-          <w:t>https://docs.microsoft.com/es-es/cpp/cpp/references-cpp?view=msvc-170</w:t>
+          <w:t>https://docs.microsoft.com/es-</w:t>
+        </w:r>
+        <w:r>
+          <w:rPr>
+            <w:rStyle w:val="Hyperlink"/>
+            <w:rFonts w:ascii="Times New Roman" w:hAnsi="Times New Roman" w:cs="Times New Roman"/>
+            <w:sz w:val="24"/>
+            <w:szCs w:val="24"/>
+            <w:lang w:val="es-CO"/>
+          </w:rPr>
+          <w:t>e</w:t>
+        </w:r>
+        <w:r>
+          <w:rPr>
+            <w:rStyle w:val="Hyperlink"/>
+            <w:rFonts w:ascii="Times New Roman" w:hAnsi="Times New Roman" w:cs="Times New Roman"/>
+            <w:sz w:val="24"/>
+            <w:szCs w:val="24"/>
+            <w:lang w:val="es-CO"/>
+          </w:rPr>
+          <w:t>s/cpp/cpp/references-cpp?view=msvc-170</w:t>
         </w:r>
       </w:hyperlink>
       <w:r>
         <w:rPr>
+          <w:rFonts w:ascii="Times New Roman" w:hAnsi="Times New Roman" w:cs="Times New Roman"/>
+          <w:sz w:val="24"/>
+          <w:szCs w:val="24"/>
           <w:lang w:val="es-CO"/>
         </w:rPr>
         <w:t xml:space="preserve"> </w:t>
@@ -1504,6 +1772,18 @@
       <w:contextualSpacing/>
     </w:pPr>
   </w:style>
+  <w:style w:type="character" w:styleId="FollowedHyperlink">
+    <w:name w:val="FollowedHyperlink"/>
+    <w:basedOn w:val="DefaultParagraphFont"/>
+    <w:uiPriority w:val="99"/>
+    <w:semiHidden/>
+    <w:unhideWhenUsed/>
+    <w:rsid w:val="00824836"/>
+    <w:rPr>
+      <w:color w:val="954F72" w:themeColor="followedHyperlink"/>
+      <w:u w:val="single"/>
+    </w:rPr>
+  </w:style>
 </w:styles>
 </file>
 

</xml_diff>